<commit_message>
Add September data request report
</commit_message>
<xml_diff>
--- a/dataRequests/DATA REQUEST REPORT-SEPTEMBER_2025.docx
+++ b/dataRequests/DATA REQUEST REPORT-SEPTEMBER_2025.docx
@@ -15,7 +15,14 @@
           <w:b/>
           <w:u w:val="single"/>
         </w:rPr>
-        <w:t>DATA REQUEST REPORT-JULY_2025</w:t>
+        <w:t>DATA REQUEST REPORT-SEPTEMBER</w:t>
+      </w:r>
+      <w:r>
+        <w:rPr>
+          <w:b/>
+          <w:u w:val="single"/>
+        </w:rPr>
+        <w:t>_2025</w:t>
       </w:r>
     </w:p>
     <w:p>
@@ -32,7 +39,7 @@
         <w:rPr>
           <w:rStyle w:val="Strong"/>
         </w:rPr>
-        <w:t>August</w:t>
+        <w:t>September</w:t>
       </w:r>
       <w:r>
         <w:rPr>
@@ -219,7 +226,7 @@
               <w:ind w:left="0" w:firstLine="0"/>
             </w:pPr>
             <w:r>
-              <w:t>11</w:t>
+              <w:t>5</w:t>
             </w:r>
           </w:p>
         </w:tc>
@@ -234,7 +241,7 @@
               <w:ind w:left="0" w:firstLine="0"/>
             </w:pPr>
             <w:r>
-              <w:t xml:space="preserve">Construction </w:t>
+              <w:t>Agriculture</w:t>
             </w:r>
           </w:p>
         </w:tc>
@@ -247,85 +254,21 @@
               <w:ind w:left="0" w:firstLine="0"/>
             </w:pPr>
             <w:r>
-              <w:t>3</w:t>
+              <w:t>4</w:t>
             </w:r>
-          </w:p>
-        </w:tc>
-      </w:tr>
-      <w:tr>
-        <w:tc>
-          <w:tcPr>
-            <w:tcW w:w="5084" w:type="dxa"/>
-          </w:tcPr>
-          <w:p>
-            <w:pPr>
-              <w:ind w:left="0" w:firstLine="0"/>
-            </w:pPr>
-            <w:r>
-              <w:t xml:space="preserve">Assurance </w:t>
-            </w:r>
-          </w:p>
-        </w:tc>
-        <w:tc>
-          <w:tcPr>
-            <w:tcW w:w="5016" w:type="dxa"/>
-          </w:tcPr>
-          <w:p>
-            <w:pPr>
-              <w:ind w:left="0" w:firstLine="0"/>
-            </w:pPr>
-            <w:r>
-              <w:t>1</w:t>
-            </w:r>
-            <w:bookmarkStart w:id="0" w:name="_GoBack"/>
-            <w:bookmarkEnd w:id="0"/>
           </w:p>
         </w:tc>
       </w:tr>
     </w:tbl>
     <w:p>
       <w:pPr>
-        <w:rPr>
-          <w:b/>
-          <w:u w:val="single"/>
-        </w:rPr>
-      </w:pPr>
-      <w:r>
-        <w:rPr>
-          <w:b/>
-          <w:u w:val="single"/>
-        </w:rPr>
-        <w:t>Challenges</w:t>
-      </w:r>
-    </w:p>
-    <w:p>
-      <w:pPr>
-        <w:pStyle w:val="ListParagraph"/>
-        <w:numPr>
-          <w:ilvl w:val="0"/>
-          <w:numId w:val="26"/>
-        </w:numPr>
-      </w:pPr>
-      <w:r>
-        <w:t xml:space="preserve">The system intentionally reset </w:t>
-      </w:r>
-      <w:r>
-        <w:t>and same</w:t>
-      </w:r>
-      <w:r>
-        <w:t xml:space="preserve"> request disappear</w:t>
-      </w:r>
-      <w:r>
-        <w:t>.</w:t>
-      </w:r>
-    </w:p>
-    <w:p>
-      <w:pPr>
         <w:pStyle w:val="ListParagraph"/>
         <w:rPr>
           <w:u w:val="single"/>
         </w:rPr>
       </w:pPr>
+      <w:bookmarkStart w:id="0" w:name="_GoBack"/>
+      <w:bookmarkEnd w:id="0"/>
     </w:p>
     <w:p>
       <w:pPr>
@@ -1060,7 +1003,7 @@
         <v:path o:extrusionok="f" gradientshapeok="t" o:connecttype="rect"/>
         <o:lock v:ext="edit" aspectratio="t"/>
       </v:shapetype>
-      <v:shape id="_x0000_i1027" type="#_x0000_t75" style="width:1000.25pt;height:562.15pt;visibility:visible;mso-wrap-style:square" o:bullet="t">
+      <v:shape id="_x0000_i1027" type="#_x0000_t75" style="width:1000pt;height:562pt;visibility:visible;mso-wrap-style:square" o:bullet="t">
         <v:imagedata r:id="rId1" o:title=""/>
       </v:shape>
     </w:pict>
@@ -5156,7 +5099,7 @@
 </file>
 
 <file path=customXml/itemProps1.xml><?xml version="1.0" encoding="utf-8"?>
-<ds:datastoreItem xmlns:ds="http://schemas.openxmlformats.org/officeDocument/2006/customXml" ds:itemID="{5B0E1F91-205F-4833-96D3-50CFB082E2B9}">
+<ds:datastoreItem xmlns:ds="http://schemas.openxmlformats.org/officeDocument/2006/customXml" ds:itemID="{7DAA5372-5CB8-405E-B429-7784F57B0347}">
   <ds:schemaRefs>
     <ds:schemaRef ds:uri="http://schemas.openxmlformats.org/officeDocument/2006/bibliography"/>
   </ds:schemaRefs>

</xml_diff>